<commit_message>
Fix for gradle code for publishing Done README.txt Updated CHANGES.txt
</commit_message>
<xml_diff>
--- a/jepldroid/docs_src/jepldroid_manual.docx
+++ b/jepldroid/docs_src/jepldroid_manual.docx
@@ -4202,7 +4202,14 @@
           <w:rFonts w:ascii="Courier New" w:hAnsi="Courier New" w:cs="Courier New"/>
           <w:lang w:val="en-US"/>
         </w:rPr>
-        <w:t>_X.zip</w:t>
+        <w:t>-</w:t>
+      </w:r>
+      <w:r>
+        <w:rPr>
+          <w:rFonts w:ascii="Courier New" w:hAnsi="Courier New" w:cs="Courier New"/>
+          <w:lang w:val="en-US"/>
+        </w:rPr>
+        <w:t>X.zip</w:t>
       </w:r>
       <w:r>
         <w:rPr>
@@ -6085,7 +6092,7 @@
         <w:noProof/>
         <w:szCs w:val="20"/>
       </w:rPr>
-      <w:t>7</w:t>
+      <w:t>4</w:t>
     </w:r>
     <w:r>
       <w:rPr>
@@ -9834,7 +9841,7 @@
 </file>
 
 <file path=customXml/itemProps1.xml><?xml version="1.0" encoding="utf-8"?>
-<ds:datastoreItem xmlns:ds="http://schemas.openxmlformats.org/officeDocument/2006/customXml" ds:itemID="{4ABE2D41-ED1B-4A8B-A576-F7F5E0609FE8}">
+<ds:datastoreItem xmlns:ds="http://schemas.openxmlformats.org/officeDocument/2006/customXml" ds:itemID="{AE7C9A16-5A38-4A40-B04D-687A922F86BA}">
   <ds:schemaRefs>
     <ds:schemaRef ds:uri="http://schemas.openxmlformats.org/officeDocument/2006/bibliography"/>
   </ds:schemaRefs>

</xml_diff>

<commit_message>
Minor changes, previous to re-release v1.2
</commit_message>
<xml_diff>
--- a/jepldroid/docs_src/jepldroid_manual.docx
+++ b/jepldroid/docs_src/jepldroid_manual.docx
@@ -373,7 +373,7 @@
           <w:szCs w:val="28"/>
           <w:lang w:val="es-ES"/>
         </w:rPr>
-        <w:t>9</w:t>
+        <w:t>12</w:t>
       </w:r>
       <w:r>
         <w:rPr>
@@ -4056,13 +4056,33 @@
         <w:rPr>
           <w:lang w:val="en-US"/>
         </w:rPr>
-        <w:t xml:space="preserve"> folder, however </w:t>
+        <w:t xml:space="preserve"> folder</w:t>
+      </w:r>
+      <w:r>
+        <w:rPr>
+          <w:lang w:val="en-US"/>
+        </w:rPr>
+        <w:t xml:space="preserve"> or using </w:t>
       </w:r>
       <w:proofErr w:type="spellStart"/>
       <w:r>
         <w:rPr>
           <w:lang w:val="en-US"/>
         </w:rPr>
+        <w:t>JCenter</w:t>
+      </w:r>
+      <w:proofErr w:type="spellEnd"/>
+      <w:r>
+        <w:rPr>
+          <w:lang w:val="en-US"/>
+        </w:rPr>
+        <w:t xml:space="preserve">/Maven. </w:t>
+      </w:r>
+      <w:proofErr w:type="spellStart"/>
+      <w:r>
+        <w:rPr>
+          <w:lang w:val="en-US"/>
+        </w:rPr>
         <w:t>JEPLDroid</w:t>
       </w:r>
       <w:proofErr w:type="spellEnd"/>
@@ -4070,19 +4090,81 @@
         <w:rPr>
           <w:lang w:val="en-US"/>
         </w:rPr>
-        <w:t xml:space="preserve"> source code compiles in an Android application with </w:t>
+        <w:t xml:space="preserve"> </w:t>
+      </w:r>
+      <w:r>
+        <w:rPr>
+          <w:lang w:val="en-US"/>
+        </w:rPr>
+        <w:t xml:space="preserve">can be used in </w:t>
+      </w:r>
+      <w:r>
+        <w:rPr>
+          <w:lang w:val="en-US"/>
+        </w:rPr>
+        <w:t xml:space="preserve">virtually </w:t>
+      </w:r>
+      <w:r>
+        <w:rPr>
+          <w:lang w:val="en-US"/>
+        </w:rPr>
+        <w:t xml:space="preserve">any </w:t>
+      </w:r>
+      <w:r>
+        <w:rPr>
+          <w:lang w:val="en-US"/>
+        </w:rPr>
+        <w:t xml:space="preserve">modern </w:t>
+      </w:r>
+      <w:r>
+        <w:rPr>
+          <w:lang w:val="en-US"/>
+        </w:rPr>
+        <w:t>Android application because there is no specific Android code (</w:t>
+      </w:r>
+      <w:proofErr w:type="spellStart"/>
+      <w:r>
+        <w:rPr>
+          <w:lang w:val="en-US"/>
+        </w:rPr>
+        <w:t>JEPLDroid</w:t>
+      </w:r>
+      <w:proofErr w:type="spellEnd"/>
+      <w:r>
+        <w:rPr>
+          <w:lang w:val="en-US"/>
+        </w:rPr>
+        <w:t xml:space="preserve"> is </w:t>
+      </w:r>
+      <w:r>
+        <w:rPr>
+          <w:lang w:val="en-US"/>
+        </w:rPr>
+        <w:t>compile</w:t>
+      </w:r>
+      <w:r>
+        <w:rPr>
+          <w:lang w:val="en-US"/>
+        </w:rPr>
+        <w:t>d</w:t>
+      </w:r>
+      <w:r>
+        <w:rPr>
+          <w:lang w:val="en-US"/>
+        </w:rPr>
+        <w:t xml:space="preserve"> with </w:t>
       </w:r>
       <w:r>
         <w:rPr>
           <w:rStyle w:val="CdigoFuenteCarCar"/>
         </w:rPr>
-        <w:t>minSdkVersion=”1</w:t>
+        <w:t>minSdkVersion=”</w:t>
       </w:r>
       <w:r>
         <w:rPr>
           <w:rStyle w:val="CdigoFuenteCarCar"/>
         </w:rPr>
-        <w:t>5</w:t>
+        <w:t>9</w:t>
       </w:r>
       <w:r>
         <w:rPr>
@@ -4092,6 +4174,24 @@
       </w:r>
       <w:r>
         <w:rPr>
+          <w:rStyle w:val="CdigoFuenteCarCar"/>
+        </w:rPr>
+        <w:t xml:space="preserve"> </w:t>
+      </w:r>
+      <w:r>
+        <w:rPr>
+          <w:lang w:val="en-US"/>
+        </w:rPr>
+        <w:t>Android 2.3</w:t>
+      </w:r>
+      <w:r>
+        <w:rPr>
+          <w:rStyle w:val="CdigoFuenteCarCar"/>
+        </w:rPr>
+        <w:t>)</w:t>
+      </w:r>
+      <w:r>
+        <w:rPr>
           <w:lang w:val="en-US"/>
         </w:rPr>
         <w:t>.</w:t>
@@ -4433,6 +4533,13 @@
           <w:lang w:val="en-US"/>
         </w:rPr>
       </w:pPr>
+      <w:bookmarkStart w:id="18" w:name="_Toc338964571"/>
+      <w:r>
+        <w:rPr>
+          <w:lang w:val="en-US"/>
+        </w:rPr>
+        <w:t xml:space="preserve">Declare in your </w:t>
+      </w:r>
       <w:proofErr w:type="spellStart"/>
       <w:r>
         <w:rPr>
@@ -4445,21 +4552,34 @@
         <w:rPr>
           <w:lang w:val="en-US"/>
         </w:rPr>
-        <w:t>:</w:t>
-      </w:r>
-    </w:p>
-    <w:p>
-      <w:pPr>
+        <w:t xml:space="preserve"> build file (replace </w:t>
+      </w:r>
+      <w:r>
         <w:rPr>
           <w:rFonts w:ascii="Courier New" w:hAnsi="Courier New" w:cs="Courier New"/>
           <w:lang w:val="en-US"/>
         </w:rPr>
-      </w:pPr>
-      <w:r>
+        <w:t>version</w:t>
+      </w:r>
+      <w:r>
+        <w:rPr>
+          <w:lang w:val="en-US"/>
+        </w:rPr>
+        <w:t xml:space="preserve"> with the library version required):</w:t>
+      </w:r>
+    </w:p>
+    <w:p>
+      <w:pPr>
         <w:rPr>
           <w:rFonts w:ascii="Courier New" w:hAnsi="Courier New" w:cs="Courier New"/>
           <w:lang w:val="en-US"/>
         </w:rPr>
+      </w:pPr>
+      <w:r>
+        <w:rPr>
+          <w:rFonts w:ascii="Courier New" w:hAnsi="Courier New" w:cs="Courier New"/>
+          <w:lang w:val="en-US"/>
+        </w:rPr>
         <w:t>dependencies {</w:t>
       </w:r>
     </w:p>
@@ -4498,135 +4618,173 @@
           <w:rFonts w:ascii="Courier New" w:hAnsi="Courier New" w:cs="Courier New"/>
           <w:lang w:val="en-US"/>
         </w:rPr>
-        <w:t>org.</w:t>
-      </w:r>
+        <w:t>com.innowhere:jepldroid:version</w:t>
+      </w:r>
+      <w:proofErr w:type="spellEnd"/>
       <w:r>
         <w:rPr>
           <w:rFonts w:ascii="Courier New" w:hAnsi="Courier New" w:cs="Courier New"/>
           <w:lang w:val="en-US"/>
         </w:rPr>
-        <w:t>innowhere</w:t>
-      </w:r>
-      <w:r>
+        <w:t>'</w:t>
+      </w:r>
+    </w:p>
+    <w:p>
+      <w:pPr>
         <w:rPr>
           <w:rFonts w:ascii="Courier New" w:hAnsi="Courier New" w:cs="Courier New"/>
           <w:lang w:val="en-US"/>
         </w:rPr>
-        <w:t>:</w:t>
-      </w:r>
+      </w:pPr>
       <w:r>
         <w:rPr>
           <w:rFonts w:ascii="Courier New" w:hAnsi="Courier New" w:cs="Courier New"/>
           <w:lang w:val="en-US"/>
         </w:rPr>
-        <w:t>jepl</w:t>
-      </w:r>
-      <w:r>
+        <w:t>}</w:t>
+      </w:r>
+    </w:p>
+    <w:p>
+      <w:pPr>
+        <w:rPr>
+          <w:lang w:val="en-US"/>
+        </w:rPr>
+      </w:pPr>
+      <w:r>
+        <w:rPr>
+          <w:lang w:val="en-US"/>
+        </w:rPr>
+        <w:t xml:space="preserve">If you are going to use built-in </w:t>
+      </w:r>
+      <w:proofErr w:type="spellStart"/>
+      <w:r>
+        <w:rPr>
+          <w:lang w:val="en-US"/>
+        </w:rPr>
+        <w:t>SQLite</w:t>
+      </w:r>
+      <w:proofErr w:type="spellEnd"/>
+      <w:r>
+        <w:rPr>
+          <w:lang w:val="en-US"/>
+        </w:rPr>
+        <w:t xml:space="preserve"> add the </w:t>
+      </w:r>
+      <w:proofErr w:type="spellStart"/>
+      <w:r>
+        <w:rPr>
+          <w:lang w:val="en-US"/>
+        </w:rPr>
+        <w:t>SQLDroid</w:t>
+      </w:r>
+      <w:proofErr w:type="spellEnd"/>
+      <w:r>
+        <w:rPr>
+          <w:lang w:val="en-US"/>
+        </w:rPr>
+        <w:t xml:space="preserve"> JDBC driver for Android add:</w:t>
+      </w:r>
+    </w:p>
+    <w:p>
+      <w:pPr>
         <w:rPr>
           <w:rFonts w:ascii="Courier New" w:hAnsi="Courier New" w:cs="Courier New"/>
           <w:lang w:val="en-US"/>
         </w:rPr>
-        <w:t>droid</w:t>
+      </w:pPr>
+      <w:r>
+        <w:rPr>
+          <w:rFonts w:ascii="Courier New" w:hAnsi="Courier New" w:cs="Courier New"/>
+          <w:lang w:val="en-US"/>
+        </w:rPr>
+        <w:t>compile 'org.sqldroid:sqldroid:1.0.3'</w:t>
+      </w:r>
+    </w:p>
+    <w:p>
+      <w:pPr>
+        <w:pStyle w:val="Ttulo3"/>
+        <w:rPr>
+          <w:lang w:val="en-US"/>
+        </w:rPr>
+      </w:pPr>
+      <w:r>
+        <w:rPr>
+          <w:lang w:val="en-US"/>
+        </w:rPr>
+        <w:t>Source code</w:t>
+      </w:r>
+      <w:bookmarkEnd w:id="18"/>
+    </w:p>
+    <w:p>
+      <w:pPr>
+        <w:rPr>
+          <w:lang w:val="en-US"/>
+        </w:rPr>
+      </w:pPr>
+      <w:r>
+        <w:rPr>
+          <w:lang w:val="en-US"/>
+        </w:rPr>
+        <w:t xml:space="preserve">Development is done in </w:t>
+      </w:r>
+      <w:proofErr w:type="spellStart"/>
+      <w:r>
+        <w:rPr>
+          <w:lang w:val="en-US"/>
+        </w:rPr>
+        <w:t>GitHub</w:t>
       </w:r>
       <w:proofErr w:type="spellEnd"/>
       <w:r>
         <w:rPr>
-          <w:rFonts w:ascii="Courier New" w:hAnsi="Courier New" w:cs="Courier New"/>
-          <w:lang w:val="en-US"/>
-        </w:rPr>
-        <w:t>:</w:t>
-      </w:r>
-      <w:r>
-        <w:rPr>
-          <w:rFonts w:ascii="Courier New" w:hAnsi="Courier New" w:cs="Courier New"/>
-          <w:lang w:val="en-US"/>
-        </w:rPr>
-        <w:t>(version)</w:t>
-      </w:r>
-      <w:r>
-        <w:rPr>
-          <w:rFonts w:ascii="Courier New" w:hAnsi="Courier New" w:cs="Courier New"/>
-          <w:lang w:val="en-US"/>
-        </w:rPr>
-        <w:t>'</w:t>
-      </w:r>
-    </w:p>
-    <w:p>
-      <w:pPr>
-        <w:rPr>
-          <w:rFonts w:ascii="Courier New" w:hAnsi="Courier New" w:cs="Courier New"/>
-          <w:lang w:val="en-US"/>
-        </w:rPr>
-      </w:pPr>
-      <w:r>
-        <w:rPr>
-          <w:rFonts w:ascii="Courier New" w:hAnsi="Courier New" w:cs="Courier New"/>
-          <w:lang w:val="en-US"/>
-        </w:rPr>
-        <w:t>}</w:t>
-      </w:r>
-    </w:p>
-    <w:p>
-      <w:pPr>
-        <w:pStyle w:val="Ttulo3"/>
-        <w:rPr>
-          <w:lang w:val="en-US"/>
-        </w:rPr>
-      </w:pPr>
-      <w:bookmarkStart w:id="18" w:name="_Toc338964571"/>
-      <w:r>
-        <w:rPr>
-          <w:lang w:val="en-US"/>
-        </w:rPr>
-        <w:t>Source code</w:t>
-      </w:r>
-      <w:bookmarkEnd w:id="18"/>
-    </w:p>
-    <w:p>
-      <w:pPr>
-        <w:rPr>
-          <w:lang w:val="en-US"/>
-        </w:rPr>
-      </w:pPr>
-      <w:r>
-        <w:rPr>
-          <w:lang w:val="en-US"/>
-        </w:rPr>
-        <w:t xml:space="preserve">Development is done in </w:t>
-      </w:r>
+          <w:lang w:val="en-US"/>
+        </w:rPr>
+        <w:t>. Releases are marked with a tag.</w:t>
+      </w:r>
+    </w:p>
+    <w:p>
+      <w:pPr>
+        <w:pStyle w:val="Ttulo2"/>
+      </w:pPr>
+      <w:bookmarkStart w:id="19" w:name="_Toc338964572"/>
+      <w:r>
+        <w:t>PROVIDE A DATASOURCE FOR SQLITE</w:t>
+      </w:r>
+      <w:bookmarkEnd w:id="19"/>
+    </w:p>
+    <w:p>
       <w:proofErr w:type="spellStart"/>
       <w:r>
-        <w:rPr>
-          <w:lang w:val="en-US"/>
-        </w:rPr>
-        <w:t>GitHub</w:t>
+        <w:t>JEPLayer</w:t>
       </w:r>
       <w:proofErr w:type="spellEnd"/>
       <w:r>
-        <w:rPr>
-          <w:lang w:val="en-US"/>
-        </w:rPr>
-        <w:t>. Releases are marked with a tag.</w:t>
-      </w:r>
-    </w:p>
-    <w:p>
-      <w:pPr>
-        <w:pStyle w:val="Ttulo2"/>
-      </w:pPr>
-      <w:bookmarkStart w:id="19" w:name="_Toc338964572"/>
-      <w:r>
-        <w:t>PROVIDE A DATASOURCE FOR SQLITE</w:t>
-      </w:r>
-      <w:bookmarkEnd w:id="19"/>
-    </w:p>
-    <w:p>
+        <w:t xml:space="preserve"> needs a </w:t>
+      </w:r>
+      <w:r>
+        <w:rPr>
+          <w:rStyle w:val="CdigoFuenteCarCar"/>
+        </w:rPr>
+        <w:t>DataSource</w:t>
+      </w:r>
+      <w:r>
+        <w:t xml:space="preserve"> to access to your database, this also applies to </w:t>
+      </w:r>
       <w:proofErr w:type="spellStart"/>
       <w:r>
-        <w:t>JEPLayer</w:t>
+        <w:t>JEPLDroid</w:t>
       </w:r>
       <w:proofErr w:type="spellEnd"/>
       <w:r>
-        <w:t xml:space="preserve"> needs a </w:t>
+        <w:t xml:space="preserve"> and </w:t>
+      </w:r>
+      <w:proofErr w:type="spellStart"/>
+      <w:r>
+        <w:t>SQLite</w:t>
+      </w:r>
+      <w:proofErr w:type="spellEnd"/>
+      <w:r>
+        <w:t xml:space="preserve">. In Android a </w:t>
       </w:r>
       <w:r>
         <w:rPr>
@@ -4635,126 +4793,141 @@
         <w:t>DataSource</w:t>
       </w:r>
       <w:r>
-        <w:t xml:space="preserve"> to access to your database, this also applies to </w:t>
+        <w:t xml:space="preserve"> is not really important because the typical Android application just need one connection (</w:t>
       </w:r>
       <w:proofErr w:type="spellStart"/>
       <w:r>
+        <w:rPr>
+          <w:rStyle w:val="CdigoFuenteCarCar"/>
+        </w:rPr>
+        <w:t>DataSource</w:t>
+      </w:r>
+      <w:proofErr w:type="spellEnd"/>
+      <w:r>
+        <w:t xml:space="preserve"> is typically used as a </w:t>
+      </w:r>
+      <w:r>
+        <w:rPr>
+          <w:rStyle w:val="CdigoFuenteCarCar"/>
+        </w:rPr>
+        <w:t>Connection</w:t>
+      </w:r>
+      <w:r>
+        <w:t xml:space="preserve"> pool). This is why </w:t>
+      </w:r>
+      <w:proofErr w:type="spellStart"/>
+      <w:r>
+        <w:t>SQLDroid</w:t>
+      </w:r>
+      <w:proofErr w:type="spellEnd"/>
+      <w:r>
+        <w:t xml:space="preserve"> just provide a conventional JDBC driver but not a </w:t>
+      </w:r>
+      <w:r>
+        <w:rPr>
+          <w:rStyle w:val="CdigoFuenteCarCar"/>
+        </w:rPr>
+        <w:t>DataSource</w:t>
+      </w:r>
+      <w:r>
+        <w:t xml:space="preserve">, do not worry </w:t>
+      </w:r>
+      <w:proofErr w:type="spellStart"/>
+      <w:r>
         <w:t>JEPLDroid</w:t>
       </w:r>
       <w:proofErr w:type="spellEnd"/>
       <w:r>
-        <w:t xml:space="preserve"> and </w:t>
+        <w:t xml:space="preserve"> source provides a simple </w:t>
+      </w:r>
+      <w:r>
+        <w:rPr>
+          <w:rStyle w:val="CdigoFuenteCarCar"/>
+        </w:rPr>
+        <w:t>DataSource</w:t>
+      </w:r>
+      <w:r>
+        <w:t xml:space="preserve"> </w:t>
+      </w:r>
+      <w:r>
+        <w:t xml:space="preserve">in "app" example </w:t>
+      </w:r>
+      <w:r>
+        <w:t>with name</w:t>
+      </w:r>
+      <w:r>
+        <w:rPr>
+          <w:rStyle w:val="CdigoFuenteCarCar"/>
+        </w:rPr>
+        <w:t>.</w:t>
+      </w:r>
+      <w:r>
+        <w:rPr>
+          <w:rStyle w:val="CdigoFuenteCarCar"/>
+        </w:rPr>
+        <w:t xml:space="preserve"> </w:t>
+      </w:r>
+      <w:r>
+        <w:rPr>
+          <w:rStyle w:val="CdigoFuenteCarCar"/>
+        </w:rPr>
+        <w:lastRenderedPageBreak/>
+        <w:t>com.innowhere.jepldroidtest</w:t>
+      </w:r>
+      <w:r>
+        <w:rPr>
+          <w:rStyle w:val="CdigoFuenteCarCar"/>
+        </w:rPr>
+        <w:t>.</w:t>
+      </w:r>
+      <w:r>
+        <w:rPr>
+          <w:rStyle w:val="CdigoFuenteCarCar"/>
+        </w:rPr>
+        <w:t>SimpleDataSource</w:t>
+      </w:r>
+      <w:r>
+        <w:t xml:space="preserve">, this class also needs the class </w:t>
+      </w:r>
+      <w:r>
+        <w:rPr>
+          <w:rStyle w:val="CdigoFuenteCarCar"/>
+        </w:rPr>
+        <w:t>SimpleConnectionWrapper</w:t>
+      </w:r>
+      <w:r>
+        <w:t xml:space="preserve"> in the same package.</w:t>
+      </w:r>
+      <w:r>
+        <w:t xml:space="preserve"> This "app" application is a simple example of using </w:t>
       </w:r>
       <w:proofErr w:type="spellStart"/>
       <w:r>
-        <w:t>SQLite</w:t>
+        <w:t>JEPLDroid</w:t>
       </w:r>
       <w:proofErr w:type="spellEnd"/>
       <w:r>
-        <w:t xml:space="preserve">. In Android a </w:t>
-      </w:r>
-      <w:r>
-        <w:rPr>
-          <w:rStyle w:val="CdigoFuenteCarCar"/>
-        </w:rPr>
-        <w:t>DataSource</w:t>
-      </w:r>
-      <w:r>
-        <w:t xml:space="preserve"> is not really important because the typical Android application just need one connection (</w:t>
+        <w:t xml:space="preserve"> and raw JDBC with </w:t>
       </w:r>
       <w:proofErr w:type="spellStart"/>
       <w:r>
-        <w:rPr>
-          <w:rStyle w:val="CdigoFuenteCarCar"/>
-        </w:rPr>
-        <w:t>DataSource</w:t>
+        <w:t>SQLLite</w:t>
       </w:r>
       <w:proofErr w:type="spellEnd"/>
       <w:r>
-        <w:t xml:space="preserve"> is typically used as a </w:t>
-      </w:r>
-      <w:r>
-        <w:rPr>
-          <w:rStyle w:val="CdigoFuenteCarCar"/>
-        </w:rPr>
-        <w:t>Connection</w:t>
-      </w:r>
-      <w:r>
-        <w:t xml:space="preserve"> pool). This is why </w:t>
-      </w:r>
-      <w:proofErr w:type="spellStart"/>
-      <w:r>
-        <w:t>SQLDroid</w:t>
-      </w:r>
-      <w:proofErr w:type="spellEnd"/>
-      <w:r>
-        <w:t xml:space="preserve"> just provide a conventional JDBC driver but not a </w:t>
-      </w:r>
-      <w:r>
-        <w:rPr>
-          <w:rStyle w:val="CdigoFuenteCarCar"/>
-        </w:rPr>
-        <w:t>DataSource</w:t>
-      </w:r>
-      <w:r>
-        <w:t xml:space="preserve">, do not worry </w:t>
-      </w:r>
-      <w:proofErr w:type="spellStart"/>
-      <w:r>
-        <w:t>JEPLDroid</w:t>
-      </w:r>
-      <w:proofErr w:type="spellEnd"/>
-      <w:r>
-        <w:t xml:space="preserve"> source distribution provides a simple </w:t>
-      </w:r>
-      <w:r>
-        <w:rPr>
-          <w:rStyle w:val="CdigoFuenteCarCar"/>
-        </w:rPr>
-        <w:t>DataSource</w:t>
-      </w:r>
-      <w:r>
-        <w:t xml:space="preserve"> with name </w:t>
-      </w:r>
-      <w:r>
-        <w:rPr>
-          <w:rStyle w:val="CdigoFuenteCarCar"/>
-        </w:rPr>
-        <w:t>example.loadmanually.SimpleDataSource</w:t>
-      </w:r>
-      <w:r>
-        <w:t xml:space="preserve"> located in </w:t>
-      </w:r>
-      <w:r>
-        <w:rPr>
-          <w:rStyle w:val="CdigoFuenteCarCar"/>
-        </w:rPr>
-        <w:t>test</w:t>
-      </w:r>
-      <w:r>
-        <w:t xml:space="preserve"> folder, this class also needs the class </w:t>
-      </w:r>
-      <w:r>
-        <w:rPr>
-          <w:rStyle w:val="CdigoFuenteCarCar"/>
-        </w:rPr>
-        <w:t>SimpleConnectionWrapper</w:t>
-      </w:r>
-      <w:r>
-        <w:t xml:space="preserve"> in the same package.</w:t>
-      </w:r>
-    </w:p>
-    <w:p>
-      <w:pPr>
-        <w:rPr>
-          <w:lang w:val="en-US"/>
-        </w:rPr>
-      </w:pPr>
-      <w:r>
-        <w:rPr>
-          <w:lang w:val="en-US"/>
-        </w:rPr>
-        <w:lastRenderedPageBreak/>
+        <w:t xml:space="preserve"> in Android.</w:t>
+      </w:r>
+    </w:p>
+    <w:p>
+      <w:pPr>
+        <w:rPr>
+          <w:lang w:val="en-US"/>
+        </w:rPr>
+      </w:pPr>
+      <w:r>
+        <w:rPr>
+          <w:lang w:val="en-US"/>
+        </w:rPr>
         <w:t xml:space="preserve">The following code creates a </w:t>
       </w:r>
       <w:proofErr w:type="spellStart"/>
@@ -6092,7 +6265,7 @@
         <w:noProof/>
         <w:szCs w:val="20"/>
       </w:rPr>
-      <w:t>4</w:t>
+      <w:t>7</w:t>
     </w:r>
     <w:r>
       <w:rPr>
@@ -9841,7 +10014,7 @@
 </file>
 
 <file path=customXml/itemProps1.xml><?xml version="1.0" encoding="utf-8"?>
-<ds:datastoreItem xmlns:ds="http://schemas.openxmlformats.org/officeDocument/2006/customXml" ds:itemID="{AE7C9A16-5A38-4A40-B04D-687A922F86BA}">
+<ds:datastoreItem xmlns:ds="http://schemas.openxmlformats.org/officeDocument/2006/customXml" ds:itemID="{02DFE857-98D1-4AC7-8665-AB824A968AD6}">
   <ds:schemaRefs>
     <ds:schemaRef ds:uri="http://schemas.openxmlformats.org/officeDocument/2006/bibliography"/>
   </ds:schemaRefs>

</xml_diff>

<commit_message>
Changed version number to the future number
</commit_message>
<xml_diff>
--- a/jepldroid/docs_src/jepldroid_manual.docx
+++ b/jepldroid/docs_src/jepldroid_manual.docx
@@ -273,7 +273,7 @@
           <w:szCs w:val="60"/>
           <w:lang w:val="es-ES"/>
         </w:rPr>
-        <w:t>2</w:t>
+        <w:t>3</w:t>
       </w:r>
     </w:p>
     <w:p>
@@ -373,7 +373,7 @@
           <w:szCs w:val="28"/>
           <w:lang w:val="es-ES"/>
         </w:rPr>
-        <w:t>9</w:t>
+        <w:t>13</w:t>
       </w:r>
       <w:r>
         <w:rPr>
@@ -6092,7 +6092,7 @@
         <w:noProof/>
         <w:szCs w:val="20"/>
       </w:rPr>
-      <w:t>4</w:t>
+      <w:t>2</w:t>
     </w:r>
     <w:r>
       <w:rPr>
@@ -9841,7 +9841,7 @@
 </file>
 
 <file path=customXml/itemProps1.xml><?xml version="1.0" encoding="utf-8"?>
-<ds:datastoreItem xmlns:ds="http://schemas.openxmlformats.org/officeDocument/2006/customXml" ds:itemID="{AE7C9A16-5A38-4A40-B04D-687A922F86BA}">
+<ds:datastoreItem xmlns:ds="http://schemas.openxmlformats.org/officeDocument/2006/customXml" ds:itemID="{83E5C3E4-F2F3-4EAD-9E1F-4C097377CF47}">
   <ds:schemaRefs>
     <ds:schemaRef ds:uri="http://schemas.openxmlformats.org/officeDocument/2006/bibliography"/>
   </ds:schemaRefs>

</xml_diff>

<commit_message>
Last commit before 1.3 release
</commit_message>
<xml_diff>
--- a/jepldroid/docs_src/jepldroid_manual.docx
+++ b/jepldroid/docs_src/jepldroid_manual.docx
@@ -157,7 +157,6 @@
         </w:rPr>
         <w:t>(</w:t>
       </w:r>
-      <w:proofErr w:type="spellStart"/>
       <w:r>
         <w:rPr>
           <w:b/>
@@ -166,18 +165,7 @@
           <w:szCs w:val="68"/>
           <w:lang w:val="en-US"/>
         </w:rPr>
-        <w:t>JEPLayer</w:t>
-      </w:r>
-      <w:proofErr w:type="spellEnd"/>
-      <w:r>
-        <w:rPr>
-          <w:b/>
-          <w:color w:val="FF6600"/>
-          <w:sz w:val="68"/>
-          <w:szCs w:val="68"/>
-          <w:lang w:val="en-US"/>
-        </w:rPr>
-        <w:t xml:space="preserve"> for Android</w:t>
+        <w:t>JEPLayer for Android</w:t>
       </w:r>
       <w:r>
         <w:rPr>
@@ -345,9 +333,8 @@
           <w:szCs w:val="28"/>
           <w:lang w:val="es-ES"/>
         </w:rPr>
-        <w:t>Apr</w:t>
-      </w:r>
-      <w:proofErr w:type="spellEnd"/>
+        <w:t>May</w:t>
+      </w:r>
       <w:r>
         <w:rPr>
           <w:b/>
@@ -357,6 +344,7 @@
         </w:rPr>
         <w:t>.</w:t>
       </w:r>
+      <w:proofErr w:type="spellEnd"/>
       <w:r>
         <w:rPr>
           <w:b/>
@@ -373,7 +361,7 @@
           <w:szCs w:val="28"/>
           <w:lang w:val="es-ES"/>
         </w:rPr>
-        <w:t>13</w:t>
+        <w:t>6</w:t>
       </w:r>
       <w:r>
         <w:rPr>
@@ -2652,144 +2640,95 @@
       </w:r>
       <w:proofErr w:type="spellEnd"/>
       <w:r>
-        <w:t xml:space="preserve"> is the port of </w:t>
+        <w:t xml:space="preserve"> is the port of JEPLayer</w:t>
+      </w:r>
+      <w:r>
+        <w:rPr>
+          <w:rStyle w:val="Refdenotaalpie"/>
+        </w:rPr>
+        <w:footnoteReference w:id="1"/>
+      </w:r>
+      <w:r>
+        <w:t xml:space="preserve"> to Android </w:t>
+      </w:r>
+      <w:r>
+        <w:t>environment</w:t>
+      </w:r>
+      <w:r>
+        <w:t>, basically is a feature reduced version of JEPLayer removing stuff not compatible or hard to port to Android environment like JTA APIs.</w:t>
+      </w:r>
+      <w:r>
+        <w:t xml:space="preserve"> </w:t>
+      </w:r>
+    </w:p>
+    <w:p>
+      <w:pPr>
+        <w:rPr>
+          <w:lang w:val="en-US"/>
+        </w:rPr>
+      </w:pPr>
+      <w:r>
+        <w:rPr>
+          <w:lang w:val="en-US"/>
+        </w:rPr>
+        <w:t xml:space="preserve">In simple words: </w:t>
       </w:r>
       <w:proofErr w:type="spellStart"/>
       <w:r>
-        <w:t>JEPLayer</w:t>
+        <w:rPr>
+          <w:lang w:val="en-US"/>
+        </w:rPr>
+        <w:t>JEPLDroid</w:t>
       </w:r>
       <w:proofErr w:type="spellEnd"/>
       <w:r>
         <w:rPr>
-          <w:rStyle w:val="Refdenotaalpie"/>
-        </w:rPr>
-        <w:footnoteReference w:id="1"/>
-      </w:r>
-      <w:r>
-        <w:t xml:space="preserve"> to Android </w:t>
-      </w:r>
-      <w:r>
-        <w:t>environment</w:t>
-      </w:r>
-      <w:r>
-        <w:t xml:space="preserve">, basically is a feature reduced version of </w:t>
+          <w:lang w:val="en-US"/>
+        </w:rPr>
+        <w:t xml:space="preserve"> = JEPLayer – JTA</w:t>
+      </w:r>
+    </w:p>
+    <w:p>
+      <w:pPr>
+        <w:rPr>
+          <w:lang w:val="en-US"/>
+        </w:rPr>
+      </w:pPr>
+      <w:r>
+        <w:rPr>
+          <w:lang w:val="en-US"/>
+        </w:rPr>
+        <w:t xml:space="preserve">APIs related to JTA have been removed, if your JEPLayer based code is not using JTA porting to </w:t>
       </w:r>
       <w:proofErr w:type="spellStart"/>
       <w:r>
-        <w:t>JEPLayer</w:t>
+        <w:rPr>
+          <w:lang w:val="en-US"/>
+        </w:rPr>
+        <w:t>JEPLDroid</w:t>
       </w:r>
       <w:proofErr w:type="spellEnd"/>
       <w:r>
-        <w:t xml:space="preserve"> removing stuff not compatible or hard to port to Android environment like JTA APIs.</w:t>
-      </w:r>
-      <w:r>
-        <w:t xml:space="preserve"> </w:t>
-      </w:r>
-    </w:p>
-    <w:p>
-      <w:pPr>
-        <w:rPr>
-          <w:lang w:val="en-US"/>
-        </w:rPr>
-      </w:pPr>
-      <w:r>
-        <w:rPr>
-          <w:lang w:val="en-US"/>
-        </w:rPr>
-        <w:t xml:space="preserve">In simple words: </w:t>
+        <w:rPr>
+          <w:lang w:val="en-US"/>
+        </w:rPr>
+        <w:t xml:space="preserve"> is straightforward.</w:t>
+      </w:r>
+    </w:p>
+    <w:p>
+      <w:r>
+        <w:t xml:space="preserve">Furthermore, because </w:t>
       </w:r>
       <w:proofErr w:type="spellStart"/>
       <w:r>
-        <w:rPr>
-          <w:lang w:val="en-US"/>
-        </w:rPr>
         <w:t>JEPLDroid</w:t>
       </w:r>
       <w:proofErr w:type="spellEnd"/>
       <w:r>
-        <w:rPr>
-          <w:lang w:val="en-US"/>
-        </w:rPr>
-        <w:t xml:space="preserve"> = </w:t>
-      </w:r>
-      <w:proofErr w:type="spellStart"/>
-      <w:r>
-        <w:rPr>
-          <w:lang w:val="en-US"/>
-        </w:rPr>
-        <w:t>JEPLayer</w:t>
-      </w:r>
-      <w:proofErr w:type="spellEnd"/>
-      <w:r>
-        <w:rPr>
-          <w:lang w:val="en-US"/>
-        </w:rPr>
-        <w:t xml:space="preserve"> – JTA</w:t>
-      </w:r>
-    </w:p>
-    <w:p>
-      <w:pPr>
-        <w:rPr>
-          <w:lang w:val="en-US"/>
-        </w:rPr>
-      </w:pPr>
-      <w:r>
-        <w:rPr>
-          <w:lang w:val="en-US"/>
-        </w:rPr>
-        <w:t xml:space="preserve">APIs related to JTA have been removed, if your </w:t>
-      </w:r>
-      <w:proofErr w:type="spellStart"/>
-      <w:r>
-        <w:rPr>
-          <w:lang w:val="en-US"/>
-        </w:rPr>
-        <w:t>JEPLayer</w:t>
-      </w:r>
-      <w:proofErr w:type="spellEnd"/>
-      <w:r>
-        <w:rPr>
-          <w:lang w:val="en-US"/>
-        </w:rPr>
-        <w:t xml:space="preserve"> based code is not using JTA porting to </w:t>
-      </w:r>
-      <w:proofErr w:type="spellStart"/>
-      <w:r>
-        <w:rPr>
-          <w:lang w:val="en-US"/>
-        </w:rPr>
-        <w:t>JEPLDroid</w:t>
-      </w:r>
-      <w:proofErr w:type="spellEnd"/>
-      <w:r>
-        <w:rPr>
-          <w:lang w:val="en-US"/>
-        </w:rPr>
-        <w:t xml:space="preserve"> is straightforward.</w:t>
-      </w:r>
-    </w:p>
-    <w:p>
-      <w:r>
-        <w:t xml:space="preserve">Furthermore, because </w:t>
-      </w:r>
-      <w:proofErr w:type="spellStart"/>
-      <w:r>
-        <w:t>JEPLDroid</w:t>
-      </w:r>
-      <w:proofErr w:type="spellEnd"/>
-      <w:r>
         <w:t xml:space="preserve"> is a subset </w:t>
       </w:r>
       <w:r>
-        <w:t xml:space="preserve">of </w:t>
-      </w:r>
-      <w:proofErr w:type="spellStart"/>
-      <w:r>
-        <w:t>JEPLayer</w:t>
-      </w:r>
-      <w:proofErr w:type="spellEnd"/>
-      <w:r>
-        <w:t xml:space="preserve"> </w:t>
+        <w:t xml:space="preserve">of JEPLayer </w:t>
       </w:r>
       <w:r>
         <w:t xml:space="preserve">sharing identical source code, version </w:t>
@@ -2857,15 +2796,7 @@
       </w:r>
       <w:proofErr w:type="spellEnd"/>
       <w:r>
-        <w:t xml:space="preserve"> can work the same as </w:t>
-      </w:r>
-      <w:proofErr w:type="spellStart"/>
-      <w:r>
-        <w:t>JEPLayer</w:t>
-      </w:r>
-      <w:proofErr w:type="spellEnd"/>
-      <w:r>
-        <w:t xml:space="preserve"> in Android environment.</w:t>
+        <w:t xml:space="preserve"> can work the same as JEPLayer in Android environment.</w:t>
       </w:r>
     </w:p>
     <w:p>
@@ -3289,54 +3220,40 @@
         <w:rPr>
           <w:lang w:val="en-US"/>
         </w:rPr>
-        <w:t xml:space="preserve"> JDBC driver is being used and makes the best to make </w:t>
+        <w:t xml:space="preserve"> JDBC driver is being used and makes the best to make JEPLayer workable in this very limited environment</w:t>
+      </w:r>
+      <w:r>
+        <w:rPr>
+          <w:lang w:val="en-US"/>
+        </w:rPr>
+        <w:t xml:space="preserve">, furthermore </w:t>
       </w:r>
       <w:proofErr w:type="spellStart"/>
       <w:r>
         <w:rPr>
           <w:lang w:val="en-US"/>
         </w:rPr>
-        <w:t>JEPLayer</w:t>
+        <w:t>JEPLDroid</w:t>
       </w:r>
       <w:proofErr w:type="spellEnd"/>
       <w:r>
         <w:rPr>
           <w:lang w:val="en-US"/>
         </w:rPr>
-        <w:t xml:space="preserve"> workable in this very limited environment</w:t>
-      </w:r>
-      <w:r>
-        <w:rPr>
-          <w:lang w:val="en-US"/>
-        </w:rPr>
-        <w:t xml:space="preserve">, furthermore </w:t>
+        <w:t xml:space="preserve"> leverage </w:t>
       </w:r>
       <w:proofErr w:type="spellStart"/>
       <w:r>
         <w:rPr>
           <w:lang w:val="en-US"/>
         </w:rPr>
-        <w:t>JEPLDroid</w:t>
+        <w:t>SQLDroid</w:t>
       </w:r>
       <w:proofErr w:type="spellEnd"/>
       <w:r>
         <w:rPr>
           <w:lang w:val="en-US"/>
         </w:rPr>
-        <w:t xml:space="preserve"> leverage </w:t>
-      </w:r>
-      <w:proofErr w:type="spellStart"/>
-      <w:r>
-        <w:rPr>
-          <w:lang w:val="en-US"/>
-        </w:rPr>
-        <w:t>SQLDroid</w:t>
-      </w:r>
-      <w:proofErr w:type="spellEnd"/>
-      <w:r>
-        <w:rPr>
-          <w:lang w:val="en-US"/>
-        </w:rPr>
         <w:t xml:space="preserve"> providing indirect absolute positioning extremely important to request data in pages of big tables</w:t>
       </w:r>
       <w:r>
@@ -3352,19 +3269,11 @@
           <w:lang w:val="en-US"/>
         </w:rPr>
       </w:pPr>
-      <w:proofErr w:type="spellStart"/>
-      <w:r>
-        <w:rPr>
-          <w:lang w:val="en-US"/>
-        </w:rPr>
-        <w:t>JEPLayer</w:t>
-      </w:r>
-      <w:proofErr w:type="spellEnd"/>
-      <w:r>
-        <w:rPr>
-          <w:lang w:val="en-US"/>
-        </w:rPr>
-        <w:t xml:space="preserve"> </w:t>
+      <w:r>
+        <w:rPr>
+          <w:lang w:val="en-US"/>
+        </w:rPr>
+        <w:t xml:space="preserve">JEPLayer </w:t>
       </w:r>
       <w:r>
         <w:rPr>
@@ -3438,21 +3347,7 @@
         <w:rPr>
           <w:lang w:val="en-US"/>
         </w:rPr>
-        <w:t xml:space="preserve">, the </w:t>
-      </w:r>
-      <w:proofErr w:type="spellStart"/>
-      <w:r>
-        <w:rPr>
-          <w:lang w:val="en-US"/>
-        </w:rPr>
-        <w:t>JEPLayer</w:t>
-      </w:r>
-      <w:proofErr w:type="spellEnd"/>
-      <w:r>
-        <w:rPr>
-          <w:lang w:val="en-US"/>
-        </w:rPr>
-        <w:t xml:space="preserve"> port of Android. </w:t>
+        <w:t xml:space="preserve">, the JEPLayer port of Android. </w:t>
       </w:r>
       <w:r>
         <w:rPr>
@@ -3464,16 +3359,8 @@
         <w:rPr>
           <w:lang w:val="en-US"/>
         </w:rPr>
-        <w:t xml:space="preserve"> documentation of </w:t>
-      </w:r>
-      <w:proofErr w:type="spellStart"/>
-      <w:r>
-        <w:rPr>
-          <w:lang w:val="en-US"/>
-        </w:rPr>
-        <w:t>JEPLayer</w:t>
-      </w:r>
-      <w:proofErr w:type="spellEnd"/>
+        <w:t xml:space="preserve"> documentation of JEPLayer</w:t>
+      </w:r>
       <w:r>
         <w:rPr>
           <w:lang w:val="en-US"/>
@@ -3484,21 +3371,7 @@
         <w:rPr>
           <w:lang w:val="en-US"/>
         </w:rPr>
-        <w:t xml:space="preserve"> download </w:t>
-      </w:r>
-      <w:proofErr w:type="spellStart"/>
-      <w:r>
-        <w:rPr>
-          <w:lang w:val="en-US"/>
-        </w:rPr>
-        <w:t>JEPLayer</w:t>
-      </w:r>
-      <w:proofErr w:type="spellEnd"/>
-      <w:r>
-        <w:rPr>
-          <w:lang w:val="en-US"/>
-        </w:rPr>
-        <w:t xml:space="preserve"> distribution</w:t>
+        <w:t xml:space="preserve"> download JEPLayer distribution</w:t>
       </w:r>
       <w:r>
         <w:rPr>
@@ -3827,21 +3700,7 @@
         <w:rPr>
           <w:lang w:val="en-US"/>
         </w:rPr>
-        <w:t xml:space="preserve">and </w:t>
-      </w:r>
-      <w:proofErr w:type="spellStart"/>
-      <w:r>
-        <w:rPr>
-          <w:lang w:val="en-US"/>
-        </w:rPr>
-        <w:t>JEPLayer</w:t>
-      </w:r>
-      <w:proofErr w:type="spellEnd"/>
-      <w:r>
-        <w:rPr>
-          <w:lang w:val="en-US"/>
-        </w:rPr>
-        <w:t xml:space="preserve"> </w:t>
+        <w:t xml:space="preserve">and JEPLayer </w:t>
       </w:r>
       <w:r>
         <w:rPr>
@@ -4412,55 +4271,135 @@
           <w:lang w:val="en-US"/>
         </w:rPr>
       </w:pPr>
+      <w:r>
+        <w:rPr>
+          <w:lang w:val="en-US"/>
+        </w:rPr>
+        <w:t>JCenter and Maven Central</w:t>
+      </w:r>
+    </w:p>
+    <w:p>
+      <w:pPr>
+        <w:rPr>
+          <w:lang w:val="en-US"/>
+        </w:rPr>
+      </w:pPr>
       <w:proofErr w:type="spellStart"/>
       <w:r>
         <w:rPr>
           <w:lang w:val="en-US"/>
         </w:rPr>
-        <w:t>JCenter</w:t>
+        <w:t>Gradle</w:t>
       </w:r>
       <w:proofErr w:type="spellEnd"/>
       <w:r>
         <w:rPr>
           <w:lang w:val="en-US"/>
         </w:rPr>
-        <w:t xml:space="preserve"> and Maven Central</w:t>
-      </w:r>
-    </w:p>
-    <w:p>
-      <w:pPr>
-        <w:rPr>
-          <w:lang w:val="en-US"/>
-        </w:rPr>
-      </w:pPr>
+        <w:t>:</w:t>
+      </w:r>
+    </w:p>
+    <w:p>
+      <w:pPr>
+        <w:rPr>
+          <w:rFonts w:ascii="Courier New" w:hAnsi="Courier New" w:cs="Courier New"/>
+          <w:lang w:val="en-US"/>
+        </w:rPr>
+      </w:pPr>
+      <w:r>
+        <w:rPr>
+          <w:rFonts w:ascii="Courier New" w:hAnsi="Courier New" w:cs="Courier New"/>
+          <w:lang w:val="en-US"/>
+        </w:rPr>
+        <w:t>dependencies {</w:t>
+      </w:r>
+    </w:p>
+    <w:p>
+      <w:pPr>
+        <w:rPr>
+          <w:rFonts w:ascii="Courier New" w:hAnsi="Courier New" w:cs="Courier New"/>
+          <w:lang w:val="en-US"/>
+        </w:rPr>
+      </w:pPr>
+      <w:r>
+        <w:rPr>
+          <w:rFonts w:ascii="Courier New" w:hAnsi="Courier New" w:cs="Courier New"/>
+          <w:lang w:val="en-US"/>
+        </w:rPr>
+        <w:t xml:space="preserve">    ...</w:t>
+      </w:r>
+    </w:p>
+    <w:p>
+      <w:pPr>
+        <w:rPr>
+          <w:rFonts w:ascii="Courier New" w:hAnsi="Courier New" w:cs="Courier New"/>
+          <w:lang w:val="en-US"/>
+        </w:rPr>
+      </w:pPr>
+      <w:r>
+        <w:rPr>
+          <w:rFonts w:ascii="Courier New" w:hAnsi="Courier New" w:cs="Courier New"/>
+          <w:lang w:val="en-US"/>
+        </w:rPr>
+        <w:t xml:space="preserve">    compile '</w:t>
+      </w:r>
       <w:proofErr w:type="spellStart"/>
       <w:r>
         <w:rPr>
-          <w:lang w:val="en-US"/>
-        </w:rPr>
-        <w:t>Gradle</w:t>
+          <w:rFonts w:ascii="Courier New" w:hAnsi="Courier New" w:cs="Courier New"/>
+          <w:lang w:val="en-US"/>
+        </w:rPr>
+        <w:t>org.</w:t>
+      </w:r>
+      <w:r>
+        <w:rPr>
+          <w:rFonts w:ascii="Courier New" w:hAnsi="Courier New" w:cs="Courier New"/>
+          <w:lang w:val="en-US"/>
+        </w:rPr>
+        <w:t>innowhere</w:t>
+      </w:r>
+      <w:r>
+        <w:rPr>
+          <w:rFonts w:ascii="Courier New" w:hAnsi="Courier New" w:cs="Courier New"/>
+          <w:lang w:val="en-US"/>
+        </w:rPr>
+        <w:t>:</w:t>
+      </w:r>
+      <w:r>
+        <w:rPr>
+          <w:rFonts w:ascii="Courier New" w:hAnsi="Courier New" w:cs="Courier New"/>
+          <w:lang w:val="en-US"/>
+        </w:rPr>
+        <w:t>jepl</w:t>
+      </w:r>
+      <w:r>
+        <w:rPr>
+          <w:rFonts w:ascii="Courier New" w:hAnsi="Courier New" w:cs="Courier New"/>
+          <w:lang w:val="en-US"/>
+        </w:rPr>
+        <w:t>droid</w:t>
       </w:r>
       <w:proofErr w:type="spellEnd"/>
       <w:r>
         <w:rPr>
+          <w:rFonts w:ascii="Courier New" w:hAnsi="Courier New" w:cs="Courier New"/>
           <w:lang w:val="en-US"/>
         </w:rPr>
         <w:t>:</w:t>
       </w:r>
-    </w:p>
-    <w:p>
-      <w:pPr>
+      <w:r>
         <w:rPr>
           <w:rFonts w:ascii="Courier New" w:hAnsi="Courier New" w:cs="Courier New"/>
           <w:lang w:val="en-US"/>
         </w:rPr>
-      </w:pPr>
+        <w:t>(version)</w:t>
+      </w:r>
       <w:r>
         <w:rPr>
           <w:rFonts w:ascii="Courier New" w:hAnsi="Courier New" w:cs="Courier New"/>
           <w:lang w:val="en-US"/>
         </w:rPr>
-        <w:t>dependencies {</w:t>
+        <w:t>'</w:t>
       </w:r>
     </w:p>
     <w:p>
@@ -4475,135 +4414,47 @@
           <w:rFonts w:ascii="Courier New" w:hAnsi="Courier New" w:cs="Courier New"/>
           <w:lang w:val="en-US"/>
         </w:rPr>
-        <w:t xml:space="preserve">    ...</w:t>
-      </w:r>
-    </w:p>
-    <w:p>
-      <w:pPr>
-        <w:rPr>
-          <w:rFonts w:ascii="Courier New" w:hAnsi="Courier New" w:cs="Courier New"/>
-          <w:lang w:val="en-US"/>
-        </w:rPr>
-      </w:pPr>
-      <w:r>
-        <w:rPr>
-          <w:rFonts w:ascii="Courier New" w:hAnsi="Courier New" w:cs="Courier New"/>
-          <w:lang w:val="en-US"/>
-        </w:rPr>
-        <w:t xml:space="preserve">    compile '</w:t>
+        <w:t>}</w:t>
+      </w:r>
+    </w:p>
+    <w:p>
+      <w:pPr>
+        <w:pStyle w:val="Ttulo3"/>
+        <w:rPr>
+          <w:lang w:val="en-US"/>
+        </w:rPr>
+      </w:pPr>
+      <w:bookmarkStart w:id="18" w:name="_Toc338964571"/>
+      <w:r>
+        <w:rPr>
+          <w:lang w:val="en-US"/>
+        </w:rPr>
+        <w:t>Source code</w:t>
+      </w:r>
+      <w:bookmarkEnd w:id="18"/>
+    </w:p>
+    <w:p>
+      <w:pPr>
+        <w:rPr>
+          <w:lang w:val="en-US"/>
+        </w:rPr>
+      </w:pPr>
+      <w:r>
+        <w:rPr>
+          <w:lang w:val="en-US"/>
+        </w:rPr>
+        <w:t xml:space="preserve">Development is done in </w:t>
       </w:r>
       <w:proofErr w:type="spellStart"/>
       <w:r>
         <w:rPr>
-          <w:rFonts w:ascii="Courier New" w:hAnsi="Courier New" w:cs="Courier New"/>
-          <w:lang w:val="en-US"/>
-        </w:rPr>
-        <w:t>org.</w:t>
-      </w:r>
-      <w:r>
-        <w:rPr>
-          <w:rFonts w:ascii="Courier New" w:hAnsi="Courier New" w:cs="Courier New"/>
-          <w:lang w:val="en-US"/>
-        </w:rPr>
-        <w:t>innowhere</w:t>
-      </w:r>
-      <w:r>
-        <w:rPr>
-          <w:rFonts w:ascii="Courier New" w:hAnsi="Courier New" w:cs="Courier New"/>
-          <w:lang w:val="en-US"/>
-        </w:rPr>
-        <w:t>:</w:t>
-      </w:r>
-      <w:r>
-        <w:rPr>
-          <w:rFonts w:ascii="Courier New" w:hAnsi="Courier New" w:cs="Courier New"/>
-          <w:lang w:val="en-US"/>
-        </w:rPr>
-        <w:t>jepl</w:t>
-      </w:r>
-      <w:r>
-        <w:rPr>
-          <w:rFonts w:ascii="Courier New" w:hAnsi="Courier New" w:cs="Courier New"/>
-          <w:lang w:val="en-US"/>
-        </w:rPr>
-        <w:t>droid</w:t>
+          <w:lang w:val="en-US"/>
+        </w:rPr>
+        <w:t>GitHub</w:t>
       </w:r>
       <w:proofErr w:type="spellEnd"/>
       <w:r>
         <w:rPr>
-          <w:rFonts w:ascii="Courier New" w:hAnsi="Courier New" w:cs="Courier New"/>
-          <w:lang w:val="en-US"/>
-        </w:rPr>
-        <w:t>:</w:t>
-      </w:r>
-      <w:r>
-        <w:rPr>
-          <w:rFonts w:ascii="Courier New" w:hAnsi="Courier New" w:cs="Courier New"/>
-          <w:lang w:val="en-US"/>
-        </w:rPr>
-        <w:t>(version)</w:t>
-      </w:r>
-      <w:r>
-        <w:rPr>
-          <w:rFonts w:ascii="Courier New" w:hAnsi="Courier New" w:cs="Courier New"/>
-          <w:lang w:val="en-US"/>
-        </w:rPr>
-        <w:t>'</w:t>
-      </w:r>
-    </w:p>
-    <w:p>
-      <w:pPr>
-        <w:rPr>
-          <w:rFonts w:ascii="Courier New" w:hAnsi="Courier New" w:cs="Courier New"/>
-          <w:lang w:val="en-US"/>
-        </w:rPr>
-      </w:pPr>
-      <w:r>
-        <w:rPr>
-          <w:rFonts w:ascii="Courier New" w:hAnsi="Courier New" w:cs="Courier New"/>
-          <w:lang w:val="en-US"/>
-        </w:rPr>
-        <w:t>}</w:t>
-      </w:r>
-    </w:p>
-    <w:p>
-      <w:pPr>
-        <w:pStyle w:val="Ttulo3"/>
-        <w:rPr>
-          <w:lang w:val="en-US"/>
-        </w:rPr>
-      </w:pPr>
-      <w:bookmarkStart w:id="18" w:name="_Toc338964571"/>
-      <w:r>
-        <w:rPr>
-          <w:lang w:val="en-US"/>
-        </w:rPr>
-        <w:t>Source code</w:t>
-      </w:r>
-      <w:bookmarkEnd w:id="18"/>
-    </w:p>
-    <w:p>
-      <w:pPr>
-        <w:rPr>
-          <w:lang w:val="en-US"/>
-        </w:rPr>
-      </w:pPr>
-      <w:r>
-        <w:rPr>
-          <w:lang w:val="en-US"/>
-        </w:rPr>
-        <w:t xml:space="preserve">Development is done in </w:t>
-      </w:r>
-      <w:proofErr w:type="spellStart"/>
-      <w:r>
-        <w:rPr>
-          <w:lang w:val="en-US"/>
-        </w:rPr>
-        <w:t>GitHub</w:t>
-      </w:r>
-      <w:proofErr w:type="spellEnd"/>
-      <w:r>
-        <w:rPr>
           <w:lang w:val="en-US"/>
         </w:rPr>
         <w:t>. Releases are marked with a tag.</w:t>
@@ -4620,13 +4471,8 @@
       <w:bookmarkEnd w:id="19"/>
     </w:p>
     <w:p>
-      <w:proofErr w:type="spellStart"/>
-      <w:r>
-        <w:t>JEPLayer</w:t>
-      </w:r>
-      <w:proofErr w:type="spellEnd"/>
-      <w:r>
-        <w:t xml:space="preserve"> needs a </w:t>
+      <w:r>
+        <w:t xml:space="preserve">JEPLayer needs a </w:t>
       </w:r>
       <w:r>
         <w:rPr>
@@ -5230,21 +5076,7 @@
         <w:rPr>
           <w:lang w:val="en-US"/>
         </w:rPr>
-        <w:t xml:space="preserve">There are some </w:t>
-      </w:r>
-      <w:proofErr w:type="spellStart"/>
-      <w:r>
-        <w:rPr>
-          <w:lang w:val="en-US"/>
-        </w:rPr>
-        <w:t>JEPLayer</w:t>
-      </w:r>
-      <w:proofErr w:type="spellEnd"/>
-      <w:r>
-        <w:rPr>
-          <w:lang w:val="en-US"/>
-        </w:rPr>
-        <w:t xml:space="preserve"> methods related with the result of </w:t>
+        <w:t xml:space="preserve">There are some JEPLayer methods related with the result of </w:t>
       </w:r>
       <w:r>
         <w:rPr>
@@ -6168,15 +6000,28 @@
         </w:rPr>
         <w:t xml:space="preserve"> </w:t>
       </w:r>
-      <w:hyperlink r:id="rId2" w:history="1">
-        <w:r>
-          <w:rPr>
-            <w:rStyle w:val="Hipervnculo"/>
-            <w:lang w:val="es-ES"/>
-          </w:rPr>
-          <w:t>http://code.google.com/p/sqldroid/</w:t>
-        </w:r>
-      </w:hyperlink>
+      <w:r>
+        <w:fldChar w:fldCharType="begin"/>
+      </w:r>
+      <w:r>
+        <w:rPr>
+          <w:lang w:val="es-ES"/>
+        </w:rPr>
+        <w:instrText>HYPERLINK "http://code.google.com/p/sqldroid/"</w:instrText>
+      </w:r>
+      <w:r>
+        <w:fldChar w:fldCharType="separate"/>
+      </w:r>
+      <w:r>
+        <w:rPr>
+          <w:rStyle w:val="Hipervnculo"/>
+          <w:lang w:val="es-ES"/>
+        </w:rPr>
+        <w:t>http://code.google.com/p/sqldroid/</w:t>
+      </w:r>
+      <w:r>
+        <w:fldChar w:fldCharType="end"/>
+      </w:r>
       <w:r>
         <w:rPr>
           <w:lang w:val="es-ES"/>
@@ -6205,15 +6050,28 @@
         </w:rPr>
         <w:t xml:space="preserve"> </w:t>
       </w:r>
-      <w:hyperlink r:id="rId3" w:history="1">
-        <w:r>
-          <w:rPr>
-            <w:rStyle w:val="Hipervnculo"/>
-            <w:lang w:val="es-ES"/>
-          </w:rPr>
-          <w:t>http://developer.android.com/reference/android/database/sqlite/SQLiteDatabase.html</w:t>
-        </w:r>
-      </w:hyperlink>
+      <w:r>
+        <w:fldChar w:fldCharType="begin"/>
+      </w:r>
+      <w:r>
+        <w:rPr>
+          <w:lang w:val="es-ES"/>
+        </w:rPr>
+        <w:instrText>HYPERLINK "http://developer.android.com/reference/android/database/sqlite/SQLiteDatabase.html"</w:instrText>
+      </w:r>
+      <w:r>
+        <w:fldChar w:fldCharType="separate"/>
+      </w:r>
+      <w:r>
+        <w:rPr>
+          <w:rStyle w:val="Hipervnculo"/>
+          <w:lang w:val="es-ES"/>
+        </w:rPr>
+        <w:t>http://developer.android.com/reference/android/database/sqlite/SQLiteDatabase.html</w:t>
+      </w:r>
+      <w:r>
+        <w:fldChar w:fldCharType="end"/>
+      </w:r>
       <w:r>
         <w:rPr>
           <w:lang w:val="es-ES"/>
@@ -6281,7 +6139,7 @@
       <w:r>
         <w:t xml:space="preserve"> </w:t>
       </w:r>
-      <w:hyperlink r:id="rId4" w:history="1">
+      <w:hyperlink r:id="rId2" w:history="1">
         <w:r>
           <w:rPr>
             <w:rStyle w:val="Hipervnculo"/>
@@ -6314,7 +6172,7 @@
         </w:rPr>
         <w:t xml:space="preserve"> </w:t>
       </w:r>
-      <w:hyperlink r:id="rId5" w:history="1">
+      <w:hyperlink r:id="rId3" w:history="1">
         <w:r>
           <w:rPr>
             <w:rStyle w:val="Hipervnculo"/>
@@ -6345,7 +6203,7 @@
       <w:r>
         <w:t xml:space="preserve"> </w:t>
       </w:r>
-      <w:hyperlink r:id="rId6" w:history="1">
+      <w:hyperlink r:id="rId4" w:history="1">
         <w:r>
           <w:rPr>
             <w:rStyle w:val="Hipervnculo"/>
@@ -9841,7 +9699,7 @@
 </file>
 
 <file path=customXml/itemProps1.xml><?xml version="1.0" encoding="utf-8"?>
-<ds:datastoreItem xmlns:ds="http://schemas.openxmlformats.org/officeDocument/2006/customXml" ds:itemID="{83E5C3E4-F2F3-4EAD-9E1F-4C097377CF47}">
+<ds:datastoreItem xmlns:ds="http://schemas.openxmlformats.org/officeDocument/2006/customXml" ds:itemID="{055902F2-2D36-4DF8-8A79-A0BD8A586A67}">
   <ds:schemaRefs>
     <ds:schemaRef ds:uri="http://schemas.openxmlformats.org/officeDocument/2006/bibliography"/>
   </ds:schemaRefs>

</xml_diff>

<commit_message>
Updated to the future version 1.4 (versionCode 3)
</commit_message>
<xml_diff>
--- a/jepldroid/docs_src/jepldroid_manual.docx
+++ b/jepldroid/docs_src/jepldroid_manual.docx
@@ -261,7 +261,7 @@
           <w:szCs w:val="60"/>
           <w:lang w:val="es-ES"/>
         </w:rPr>
-        <w:t>3</w:t>
+        <w:t>4</w:t>
       </w:r>
     </w:p>
     <w:p>
@@ -361,7 +361,7 @@
           <w:szCs w:val="28"/>
           <w:lang w:val="es-ES"/>
         </w:rPr>
-        <w:t>6</w:t>
+        <w:t>7</w:t>
       </w:r>
       <w:r>
         <w:rPr>
@@ -5924,7 +5924,7 @@
         <w:noProof/>
         <w:szCs w:val="20"/>
       </w:rPr>
-      <w:t>2</w:t>
+      <w:t>9</w:t>
     </w:r>
     <w:r>
       <w:rPr>
@@ -6000,28 +6000,15 @@
         </w:rPr>
         <w:t xml:space="preserve"> </w:t>
       </w:r>
-      <w:r>
-        <w:fldChar w:fldCharType="begin"/>
-      </w:r>
-      <w:r>
-        <w:rPr>
-          <w:lang w:val="es-ES"/>
-        </w:rPr>
-        <w:instrText>HYPERLINK "http://code.google.com/p/sqldroid/"</w:instrText>
-      </w:r>
-      <w:r>
-        <w:fldChar w:fldCharType="separate"/>
-      </w:r>
-      <w:r>
-        <w:rPr>
-          <w:rStyle w:val="Hipervnculo"/>
-          <w:lang w:val="es-ES"/>
-        </w:rPr>
-        <w:t>http://code.google.com/p/sqldroid/</w:t>
-      </w:r>
-      <w:r>
-        <w:fldChar w:fldCharType="end"/>
-      </w:r>
+      <w:hyperlink r:id="rId2" w:history="1">
+        <w:r>
+          <w:rPr>
+            <w:rStyle w:val="Hipervnculo"/>
+            <w:lang w:val="es-ES"/>
+          </w:rPr>
+          <w:t>http://code.google.com/p/sqldroid/</w:t>
+        </w:r>
+      </w:hyperlink>
       <w:r>
         <w:rPr>
           <w:lang w:val="es-ES"/>
@@ -6050,28 +6037,15 @@
         </w:rPr>
         <w:t xml:space="preserve"> </w:t>
       </w:r>
-      <w:r>
-        <w:fldChar w:fldCharType="begin"/>
-      </w:r>
-      <w:r>
-        <w:rPr>
-          <w:lang w:val="es-ES"/>
-        </w:rPr>
-        <w:instrText>HYPERLINK "http://developer.android.com/reference/android/database/sqlite/SQLiteDatabase.html"</w:instrText>
-      </w:r>
-      <w:r>
-        <w:fldChar w:fldCharType="separate"/>
-      </w:r>
-      <w:r>
-        <w:rPr>
-          <w:rStyle w:val="Hipervnculo"/>
-          <w:lang w:val="es-ES"/>
-        </w:rPr>
-        <w:t>http://developer.android.com/reference/android/database/sqlite/SQLiteDatabase.html</w:t>
-      </w:r>
-      <w:r>
-        <w:fldChar w:fldCharType="end"/>
-      </w:r>
+      <w:hyperlink r:id="rId3" w:history="1">
+        <w:r>
+          <w:rPr>
+            <w:rStyle w:val="Hipervnculo"/>
+            <w:lang w:val="es-ES"/>
+          </w:rPr>
+          <w:t>http://developer.android.com/reference/android/database/sqlite/SQLiteDatabase.html</w:t>
+        </w:r>
+      </w:hyperlink>
       <w:r>
         <w:rPr>
           <w:lang w:val="es-ES"/>
@@ -6139,7 +6113,7 @@
       <w:r>
         <w:t xml:space="preserve"> </w:t>
       </w:r>
-      <w:hyperlink r:id="rId2" w:history="1">
+      <w:hyperlink r:id="rId4" w:history="1">
         <w:r>
           <w:rPr>
             <w:rStyle w:val="Hipervnculo"/>
@@ -6172,7 +6146,7 @@
         </w:rPr>
         <w:t xml:space="preserve"> </w:t>
       </w:r>
-      <w:hyperlink r:id="rId3" w:history="1">
+      <w:hyperlink r:id="rId5" w:history="1">
         <w:r>
           <w:rPr>
             <w:rStyle w:val="Hipervnculo"/>
@@ -6203,7 +6177,7 @@
       <w:r>
         <w:t xml:space="preserve"> </w:t>
       </w:r>
-      <w:hyperlink r:id="rId4" w:history="1">
+      <w:hyperlink r:id="rId6" w:history="1">
         <w:r>
           <w:rPr>
             <w:rStyle w:val="Hipervnculo"/>
@@ -9699,7 +9673,7 @@
 </file>
 
 <file path=customXml/itemProps1.xml><?xml version="1.0" encoding="utf-8"?>
-<ds:datastoreItem xmlns:ds="http://schemas.openxmlformats.org/officeDocument/2006/customXml" ds:itemID="{055902F2-2D36-4DF8-8A79-A0BD8A586A67}">
+<ds:datastoreItem xmlns:ds="http://schemas.openxmlformats.org/officeDocument/2006/customXml" ds:itemID="{2CECC5C7-011C-4483-8C91-ABF0479BE350}">
   <ds:schemaRefs>
     <ds:schemaRef ds:uri="http://schemas.openxmlformats.org/officeDocument/2006/bibliography"/>
   </ds:schemaRefs>

</xml_diff>